<commit_message>
Resolve Growing colors issue
</commit_message>
<xml_diff>
--- a/JS.docx
+++ b/JS.docx
@@ -607,8 +607,74 @@
           <w:sz w:val="28"/>
           <w:szCs w:val="28"/>
         </w:rPr>
-        <w:t xml:space="preserve"> selector</w:t>
-      </w:r>
+        <w:t xml:space="preserve"> </w:t>
+      </w:r>
+      <w:r>
+        <w:rPr>
+          <w:b/>
+          <w:bCs/>
+          <w:sz w:val="28"/>
+          <w:szCs w:val="28"/>
+        </w:rPr>
+        <w:t>selector</w:t>
+      </w:r>
+      <w:r>
+        <w:rPr>
+          <w:sz w:val="28"/>
+          <w:szCs w:val="28"/>
+        </w:rPr>
+        <w:t>.</w:t>
+      </w:r>
+      <w:r>
+        <w:rPr>
+          <w:sz w:val="28"/>
+          <w:szCs w:val="28"/>
+        </w:rPr>
+        <w:t xml:space="preserve"> </w:t>
+      </w:r>
+      <w:bookmarkStart w:id="0" w:name="_GoBack"/>
+      <w:bookmarkEnd w:id="0"/>
+      <w:proofErr w:type="gramStart"/>
+      <w:r>
+        <w:rPr>
+          <w:sz w:val="28"/>
+          <w:szCs w:val="28"/>
+        </w:rPr>
+        <w:t>[</w:t>
+      </w:r>
+      <w:proofErr w:type="spellStart"/>
+      <w:proofErr w:type="gramEnd"/>
+      <w:r>
+        <w:rPr>
+          <w:sz w:val="28"/>
+          <w:szCs w:val="28"/>
+        </w:rPr>
+        <w:t>childNodes</w:t>
+      </w:r>
+      <w:proofErr w:type="spellEnd"/>
+      <w:r>
+        <w:rPr>
+          <w:sz w:val="28"/>
+          <w:szCs w:val="28"/>
+        </w:rPr>
+        <w:t>]</w:t>
+      </w:r>
+      <w:r>
+        <w:rPr>
+          <w:sz w:val="28"/>
+          <w:szCs w:val="28"/>
+        </w:rPr>
+        <w:t xml:space="preserve">, </w:t>
+      </w:r>
+      <w:proofErr w:type="spellStart"/>
+      <w:r>
+        <w:rPr>
+          <w:sz w:val="28"/>
+          <w:szCs w:val="28"/>
+        </w:rPr>
+        <w:t>firstChild</w:t>
+      </w:r>
+      <w:proofErr w:type="spellEnd"/>
     </w:p>
     <w:p>
       <w:pPr>
@@ -874,8 +940,6 @@
         </w:rPr>
         <w:t>, write</w:t>
       </w:r>
-      <w:bookmarkStart w:id="0" w:name="_GoBack"/>
-      <w:bookmarkEnd w:id="0"/>
     </w:p>
     <w:p>
       <w:pPr>
@@ -889,7 +953,23 @@
           <w:sz w:val="28"/>
           <w:szCs w:val="28"/>
         </w:rPr>
-        <w:t xml:space="preserve">DOM events (mouse, touch, </w:t>
+        <w:t xml:space="preserve">DOM </w:t>
+      </w:r>
+      <w:r>
+        <w:rPr>
+          <w:b/>
+          <w:bCs/>
+          <w:sz w:val="28"/>
+          <w:szCs w:val="28"/>
+        </w:rPr>
+        <w:t>events</w:t>
+      </w:r>
+      <w:r>
+        <w:rPr>
+          <w:sz w:val="28"/>
+          <w:szCs w:val="28"/>
+        </w:rPr>
+        <w:t xml:space="preserve"> (mouse, touch, </w:t>
       </w:r>
       <w:proofErr w:type="spellStart"/>
       <w:r>
@@ -905,15 +985,23 @@
           <w:sz w:val="28"/>
           <w:szCs w:val="28"/>
         </w:rPr>
-        <w:t xml:space="preserve">, </w:t>
-      </w:r>
-      <w:r>
-        <w:rPr>
-          <w:sz w:val="28"/>
-          <w:szCs w:val="28"/>
-        </w:rPr>
-        <w:tab/>
-        <w:t>keyboard, focus, form)</w:t>
+        <w:t>, keyboard, focus, form)</w:t>
+      </w:r>
+      <w:r>
+        <w:rPr>
+          <w:sz w:val="28"/>
+          <w:szCs w:val="28"/>
+        </w:rPr>
+        <w:t xml:space="preserve">. </w:t>
+      </w:r>
+      <w:r>
+        <w:rPr>
+          <w:b/>
+          <w:bCs/>
+          <w:sz w:val="28"/>
+          <w:szCs w:val="28"/>
+        </w:rPr>
+        <w:t>EVENTLISENER</w:t>
       </w:r>
     </w:p>
     <w:p>
@@ -950,6 +1038,7 @@
           <w:sz w:val="28"/>
           <w:szCs w:val="28"/>
         </w:rPr>
+        <w:lastRenderedPageBreak/>
         <w:t>*</w:t>
       </w:r>
       <w:r>
@@ -1098,7 +1187,6 @@
           <w:sz w:val="28"/>
           <w:szCs w:val="28"/>
         </w:rPr>
-        <w:lastRenderedPageBreak/>
         <w:t>*</w:t>
       </w:r>
       <w:r>

</xml_diff>